<commit_message>
add: more style options
</commit_message>
<xml_diff>
--- a/README.md.docx
+++ b/README.md.docx
@@ -3202,30 +3202,30 @@
 <file path=word/styles.xml><?xml version="1.0" encoding="utf-8"?>
 <w:styles xmlns:w="http://schemas.openxmlformats.org/wordprocessingml/2006/main">
   <w:style w:type="paragraph" w:styleId="Heading1">
-    <w:name w:val="Heading 1"/>
     <w:pPr>
+      <w:jc w:val="left"/>
       <w:spacing w:lineRule="auto"/>
       <w:spacing w:before="150" w:after="150"/>
       <w:outlineLvl w:val="1"/>
     </w:pPr>
+    <w:name w:val="Heading 1"/>
     <w:rPr>
       <w:rFonts w:ascii="黑体" w:hAnsi="黑体" w:eastAsia="黑体" w:cstheme="majorBidi"/>
       <w:sz w:val="32"/>
       <w:szCs w:val="32"/>
-      <w:color w:val="004080"/>
+      <w:color w:val="000000"/>
       <w:b/>
       <w:bCs/>
-      <w:i/>
-      <w:u w:val="single"/>
     </w:rPr>
   </w:style>
   <w:style w:type="paragraph" w:styleId="Heading2">
-    <w:name w:val="Heading 2"/>
     <w:pPr>
+      <w:jc w:val="left"/>
       <w:spacing w:lineRule="auto"/>
       <w:spacing w:before="150" w:after="150"/>
       <w:outlineLvl w:val="2"/>
     </w:pPr>
+    <w:name w:val="Heading 2"/>
     <w:rPr>
       <w:rFonts w:ascii="黑体" w:hAnsi="黑体" w:eastAsia="黑体" w:cstheme="majorBidi"/>
       <w:sz w:val="24"/>
@@ -3236,12 +3236,13 @@
     </w:rPr>
   </w:style>
   <w:style w:type="paragraph" w:styleId="Heading3">
-    <w:name w:val="Heading 3"/>
     <w:pPr>
+      <w:jc w:val="left"/>
       <w:spacing w:line="360" w:lineRule="exact"/>
       <w:spacing w:before="150" w:after="150"/>
       <w:outlineLvl w:val="3"/>
     </w:pPr>
+    <w:name w:val="Heading 3"/>
     <w:rPr>
       <w:rFonts w:ascii="楷体" w:hAnsi="楷体" w:eastAsia="楷体" w:cstheme="majorBidi"/>
       <w:sz w:val="24"/>
@@ -3252,12 +3253,13 @@
     </w:rPr>
   </w:style>
   <w:style w:type="paragraph" w:styleId="4">
-    <w:name w:val="Heading 4"/>
     <w:pPr>
+      <w:jc w:val="left"/>
       <w:spacing w:line="400" w:lineRule="exact"/>
       <w:spacing w:before="150" w:after="150"/>
       <w:outlineLvl w:val="3"/>
     </w:pPr>
+    <w:name w:val="Heading 4"/>
     <w:rPr>
       <w:rFonts w:ascii="楷体" w:hAnsi="楷体" w:eastAsia="楷体" w:cstheme="majorBidi"/>
       <w:sz w:val="24"/>
@@ -3266,11 +3268,12 @@
     </w:rPr>
   </w:style>
   <w:style w:type="paragraph" w:styleId="BodyText">
-    <w:name w:val="Body Text"/>
     <w:pPr>
+      <w:jc w:val="left"/>
       <w:spacing w:line="400" w:lineRule="exact"/>
       <w:ind w:firstLineChars="200"/>
     </w:pPr>
+    <w:name w:val="Body Text"/>
     <w:rPr>
       <w:rFonts w:ascii="宋体" w:hAnsi="宋体" w:eastAsia="宋体" w:cstheme="majorBidi"/>
       <w:sz w:val="24"/>
@@ -3279,10 +3282,11 @@
     </w:rPr>
   </w:style>
   <w:style w:type="paragraph" w:styleId="a9">
-    <w:name w:val="Block Text"/>
     <w:pPr>
+      <w:jc w:val="left"/>
       <w:spacing w:line="400" w:lineRule="exact"/>
     </w:pPr>
+    <w:name w:val="Block Text"/>
     <w:rPr>
       <w:rFonts w:ascii="宋体" w:hAnsi="宋体" w:eastAsia="宋体" w:cstheme="majorBidi"/>
       <w:sz w:val="24"/>
@@ -3292,10 +3296,11 @@
     </w:rPr>
   </w:style>
   <w:style w:type="paragraph" w:styleId="SourceCode">
-    <w:name w:val="Source Code"/>
     <w:pPr>
+      <w:jc w:val="left"/>
       <w:spacing w:line="400" w:lineRule="exact"/>
     </w:pPr>
+    <w:name w:val="Source Code"/>
     <w:rPr>
       <w:rFonts w:ascii="Consolas" w:hAnsi="Consolas" w:eastAsia="Consolas" w:cstheme="majorBidi"/>
       <w:sz w:val="22"/>
@@ -3304,11 +3309,12 @@
     </w:rPr>
   </w:style>
   <w:style w:type="paragraph" w:styleId="FirstParagraph">
-    <w:name w:val="First Paragraph"/>
     <w:pPr>
+      <w:jc w:val="left"/>
       <w:spacing w:line="400" w:lineRule="exact"/>
       <w:ind w:firstLineChars="200"/>
     </w:pPr>
+    <w:name w:val="First Paragraph"/>
     <w:rPr>
       <w:rFonts w:ascii="宋体" w:hAnsi="宋体" w:eastAsia="宋体" w:cstheme="majorBidi"/>
       <w:sz w:val="24"/>
@@ -3317,10 +3323,11 @@
     </w:rPr>
   </w:style>
   <w:style w:type="paragraph" w:styleId="Normal">
-    <w:name w:val="Normal"/>
     <w:pPr>
+      <w:jc w:val="left"/>
       <w:spacing w:line="400" w:lineRule="exact"/>
     </w:pPr>
+    <w:name w:val="Normal"/>
     <w:rPr>
       <w:rFonts w:ascii="宋体" w:hAnsi="宋体" w:eastAsia="宋体" w:cstheme="majorBidi"/>
       <w:sz w:val="24"/>
@@ -3329,10 +3336,11 @@
     </w:rPr>
   </w:style>
   <w:style w:type="paragraph" w:styleId="Compact">
-    <w:name w:val="Compact"/>
     <w:pPr>
+      <w:jc w:val="left"/>
       <w:spacing w:line="400" w:lineRule="exact"/>
     </w:pPr>
+    <w:name w:val="Compact"/>
     <w:rPr>
       <w:rFonts w:ascii="宋体" w:hAnsi="宋体" w:eastAsia="宋体" w:cstheme="majorBidi"/>
       <w:sz w:val="24"/>
@@ -3340,16 +3348,27 @@
       <w:color w:val="000000"/>
     </w:rPr>
   </w:style>
-  <w:style w:type="paragraph" w:styleId="Hyperlink">
+  <w:style w:type="character" w:styleId="Hyperlink">
     <w:name w:val="Hyper link"/>
-    <w:pPr>
-      <w:spacing w:line="400" w:lineRule="exact"/>
-    </w:pPr>
     <w:rPr>
       <w:rFonts w:ascii="宋体" w:hAnsi="宋体" w:eastAsia="宋体" w:cstheme="majorBidi"/>
       <w:sz w:val="24"/>
       <w:szCs w:val="24"/>
       <w:color w:val="007acc"/>
+    </w:rPr>
+  </w:style>
+  <w:style w:type="paragraph" w:styleId="ImageCaption">
+    <w:pPr>
+      <w:jc w:val="center"/>
+      <w:spacing w:line="400" w:lineRule="exact"/>
+    </w:pPr>
+    <w:name w:val="Image Caption"/>
+    <w:rPr>
+      <w:rFonts w:ascii="宋体" w:hAnsi="宋体" w:eastAsia="宋体" w:cstheme="majorBidi"/>
+      <w:sz w:val="24"/>
+      <w:szCs w:val="24"/>
+      <w:color w:val="007acc"/>
+      <w:i/>
     </w:rPr>
   </w:style>
   <w:style w:type="character" w:customStyle="1" w:styleId="KeywordTok">

</xml_diff>